<commit_message>
Oct. 11 Update (2)
</commit_message>
<xml_diff>
--- a/Week 6/Progress Report Oct. 11, 2016 - Salvatore Angilletta.docx
+++ b/Week 6/Progress Report Oct. 11, 2016 - Salvatore Angilletta.docx
@@ -21,8 +21,6 @@
           <w:lang w:val="en-CA"/>
         </w:rPr>
       </w:pPr>
-      <w:bookmarkStart w:id="0" w:name="_GoBack"/>
-      <w:bookmarkEnd w:id="0"/>
       <w:r>
         <w:rPr>
           <w:lang w:val="en-CA"/>
@@ -174,21 +172,7 @@
         <w:rPr>
           <w:lang w:val="en-CA"/>
         </w:rPr>
-        <w:t xml:space="preserve">Kristian </w:t>
-      </w:r>
-      <w:proofErr w:type="spellStart"/>
-      <w:r>
-        <w:rPr>
-          <w:lang w:val="en-CA"/>
-        </w:rPr>
-        <w:t>Medri</w:t>
-      </w:r>
-      <w:proofErr w:type="spellEnd"/>
-      <w:r>
-        <w:rPr>
-          <w:lang w:val="en-CA"/>
-        </w:rPr>
-        <w:t>,</w:t>
+        <w:t>Kristian Medri,</w:t>
       </w:r>
     </w:p>
     <w:p>
@@ -339,20 +323,84 @@
         <w:rPr>
           <w:lang w:val="en-CA"/>
         </w:rPr>
-        <w:t xml:space="preserve"> will be done in class on October. 11, 2016.</w:t>
-      </w:r>
-      <w:r>
-        <w:rPr>
-          <w:lang w:val="en-CA"/>
-        </w:rPr>
-        <w:t xml:space="preserve"> </w:t>
-      </w:r>
-      <w:r>
-        <w:rPr>
-          <w:lang w:val="en-CA"/>
-        </w:rPr>
-        <w:t xml:space="preserve">That concludes the progress that has been made since the last progress report. </w:t>
-      </w:r>
+        <w:t xml:space="preserve"> will be done in class on October. 11, 2016</w:t>
+      </w:r>
+      <w:r>
+        <w:rPr>
+          <w:lang w:val="en-CA"/>
+        </w:rPr>
+        <w:t xml:space="preserve">. </w:t>
+      </w:r>
+    </w:p>
+    <w:p>
+      <w:pPr>
+        <w:tabs>
+          <w:tab w:val="left" w:pos="3740"/>
+        </w:tabs>
+        <w:rPr>
+          <w:lang w:val="en-CA"/>
+        </w:rPr>
+      </w:pPr>
+    </w:p>
+    <w:p>
+      <w:pPr>
+        <w:tabs>
+          <w:tab w:val="left" w:pos="3740"/>
+        </w:tabs>
+        <w:rPr>
+          <w:lang w:val="en-CA"/>
+        </w:rPr>
+      </w:pPr>
+      <w:r>
+        <w:rPr>
+          <w:lang w:val="en-CA"/>
+        </w:rPr>
+        <w:t>Fin</w:t>
+      </w:r>
+      <w:r>
+        <w:rPr>
+          <w:lang w:val="en-CA"/>
+        </w:rPr>
+        <w:t>ancial status of our project has been effected by</w:t>
+      </w:r>
+      <w:r>
+        <w:rPr>
+          <w:lang w:val="en-CA"/>
+        </w:rPr>
+        <w:t xml:space="preserve"> the drop of the motion sensor. This effects the budget by subtracting $14.81 from the total price. </w:t>
+      </w:r>
+      <w:r>
+        <w:rPr>
+          <w:lang w:val="en-CA"/>
+        </w:rPr>
+        <w:t xml:space="preserve">There is still an </w:t>
+      </w:r>
+      <w:r>
+        <w:rPr>
+          <w:lang w:val="en-CA"/>
+        </w:rPr>
+        <w:t>item not purchas</w:t>
+      </w:r>
+      <w:r>
+        <w:rPr>
+          <w:lang w:val="en-CA"/>
+        </w:rPr>
+        <w:t>ed, it is not mentioned on the budget either. It is nylon screws, nylon standoffs and heat shrink wrap. Th</w:t>
+      </w:r>
+      <w:r>
+        <w:rPr>
+          <w:lang w:val="en-CA"/>
+        </w:rPr>
+        <w:t xml:space="preserve">ese components are not required with our current progress as of yet because they are for the project box and finishing touches. Still worth to mention. </w:t>
+      </w:r>
+      <w:r>
+        <w:rPr>
+          <w:lang w:val="en-CA"/>
+        </w:rPr>
+        <w:t>That concludes the current progress status of our project.</w:t>
+      </w:r>
+      <w:bookmarkStart w:id="0" w:name="_GoBack"/>
+      <w:bookmarkEnd w:id="0"/>
     </w:p>
     <w:p>
       <w:pPr>
@@ -516,21 +564,7 @@
         <w:rPr>
           <w:lang w:val="en-CA"/>
         </w:rPr>
-        <w:t xml:space="preserve">utorial on how to connect an </w:t>
-      </w:r>
-      <w:proofErr w:type="spellStart"/>
-      <w:r>
-        <w:rPr>
-          <w:lang w:val="en-CA"/>
-        </w:rPr>
-        <w:t>Adafruit</w:t>
-      </w:r>
-      <w:proofErr w:type="spellEnd"/>
-      <w:r>
-        <w:rPr>
-          <w:lang w:val="en-CA"/>
-        </w:rPr>
-        <w:t xml:space="preserve"> BMP085 barometric sensor</w:t>
+        <w:t>utorial on how to connect an Adafruit BMP085 barometric sensor</w:t>
       </w:r>
       <w:r>
         <w:rPr>
@@ -726,6 +760,7 @@
     <w:lsdException w:name="HTML Sample" w:semiHidden="1" w:unhideWhenUsed="1"/>
     <w:lsdException w:name="HTML Typewriter" w:semiHidden="1" w:unhideWhenUsed="1"/>
     <w:lsdException w:name="HTML Variable" w:semiHidden="1" w:unhideWhenUsed="1"/>
+    <w:lsdException w:name="Normal Table" w:semiHidden="1" w:unhideWhenUsed="1"/>
     <w:lsdException w:name="annotation subject" w:semiHidden="1" w:unhideWhenUsed="1"/>
     <w:lsdException w:name="No List" w:semiHidden="1" w:unhideWhenUsed="1"/>
     <w:lsdException w:name="Outline List 1" w:semiHidden="1" w:unhideWhenUsed="1"/>
@@ -771,9 +806,11 @@
     <w:lsdException w:name="Table Subtle 1" w:semiHidden="1" w:unhideWhenUsed="1"/>
     <w:lsdException w:name="Table Subtle 2" w:semiHidden="1" w:unhideWhenUsed="1"/>
     <w:lsdException w:name="Table Web 1" w:semiHidden="1" w:unhideWhenUsed="1"/>
+    <w:lsdException w:name="Table Web 2" w:semiHidden="1" w:unhideWhenUsed="1"/>
     <w:lsdException w:name="Table Web 3" w:semiHidden="1" w:unhideWhenUsed="1"/>
     <w:lsdException w:name="Balloon Text" w:semiHidden="1" w:unhideWhenUsed="1"/>
     <w:lsdException w:name="Table Grid" w:uiPriority="39"/>
+    <w:lsdException w:name="Table Theme" w:semiHidden="1" w:unhideWhenUsed="1"/>
     <w:lsdException w:name="Placeholder Text" w:semiHidden="1"/>
     <w:lsdException w:name="No Spacing" w:uiPriority="1" w:qFormat="1"/>
     <w:lsdException w:name="Light Shading" w:uiPriority="60"/>

</xml_diff>